<commit_message>
Corrects questions 1,2,3 and 5
</commit_message>
<xml_diff>
--- a/resume_only.docx
+++ b/resume_only.docx
@@ -149,17 +149,17 @@
         <w:jc w:val="both"/>
         <w:rPr>
           <w:rFonts w:ascii="Verdana" w:hAnsi="Verdana"/>
-          <w:b w:val="false"/>
-          <w:bCs w:val="false"/>
-          <w:sz w:val="22"/>
-          <w:szCs w:val="22"/>
-        </w:rPr>
-      </w:pPr>
-      <w:r>
-        <w:rPr>
-          <w:rFonts w:ascii="Verdana" w:hAnsi="Verdana"/>
-          <w:b w:val="false"/>
-          <w:bCs w:val="false"/>
+          <w:b/>
+          <w:bCs/>
+          <w:sz w:val="22"/>
+          <w:szCs w:val="22"/>
+        </w:rPr>
+      </w:pPr>
+      <w:r>
+        <w:rPr>
+          <w:rFonts w:ascii="Verdana" w:hAnsi="Verdana"/>
+          <w:b/>
+          <w:bCs/>
           <w:sz w:val="22"/>
           <w:szCs w:val="22"/>
         </w:rPr>
@@ -187,6 +187,7 @@
     <w:p>
       <w:pPr>
         <w:pStyle w:val="style0"/>
+        <w:spacing w:line="360" w:lineRule="auto"/>
         <w:jc w:val="both"/>
         <w:rPr>
           <w:rFonts w:ascii="Verdana" w:hAnsi="Verdana"/>
@@ -206,6 +207,7 @@
     <w:p>
       <w:pPr>
         <w:pStyle w:val="style0"/>
+        <w:spacing w:line="360" w:lineRule="auto"/>
         <w:jc w:val="both"/>
         <w:rPr>
           <w:rFonts w:ascii="Verdana" w:hAnsi="Verdana"/>
@@ -225,6 +227,7 @@
     <w:p>
       <w:pPr>
         <w:pStyle w:val="style0"/>
+        <w:spacing w:line="360" w:lineRule="auto"/>
         <w:jc w:val="both"/>
         <w:rPr>
           <w:rFonts w:ascii="Verdana" w:hAnsi="Verdana"/>
@@ -265,13 +268,17 @@
         <w:jc w:val="both"/>
         <w:rPr>
           <w:rFonts w:ascii="Verdana" w:hAnsi="Verdana"/>
-          <w:sz w:val="22"/>
-          <w:szCs w:val="22"/>
-        </w:rPr>
-      </w:pPr>
-      <w:r>
-        <w:rPr>
-          <w:rFonts w:ascii="Verdana" w:hAnsi="Verdana"/>
+          <w:b/>
+          <w:bCs/>
+          <w:sz w:val="22"/>
+          <w:szCs w:val="22"/>
+        </w:rPr>
+      </w:pPr>
+      <w:r>
+        <w:rPr>
+          <w:rFonts w:ascii="Verdana" w:hAnsi="Verdana"/>
+          <w:b/>
+          <w:bCs/>
           <w:sz w:val="22"/>
           <w:szCs w:val="22"/>
         </w:rPr>
@@ -299,6 +306,7 @@
     <w:p>
       <w:pPr>
         <w:pStyle w:val="style0"/>
+        <w:spacing w:line="360" w:lineRule="auto"/>
         <w:jc w:val="both"/>
         <w:rPr>
           <w:rFonts w:ascii="Verdana" w:hAnsi="Verdana"/>
@@ -318,6 +326,7 @@
     <w:p>
       <w:pPr>
         <w:pStyle w:val="style0"/>
+        <w:spacing w:line="360" w:lineRule="auto"/>
         <w:jc w:val="both"/>
         <w:rPr>
           <w:rFonts w:ascii="Verdana" w:hAnsi="Verdana"/>
@@ -358,13 +367,17 @@
         <w:jc w:val="both"/>
         <w:rPr>
           <w:rFonts w:ascii="Verdana" w:hAnsi="Verdana"/>
-          <w:sz w:val="22"/>
-          <w:szCs w:val="22"/>
-        </w:rPr>
-      </w:pPr>
-      <w:r>
-        <w:rPr>
-          <w:rFonts w:ascii="Verdana" w:hAnsi="Verdana"/>
+          <w:b/>
+          <w:bCs/>
+          <w:sz w:val="22"/>
+          <w:szCs w:val="22"/>
+        </w:rPr>
+      </w:pPr>
+      <w:r>
+        <w:rPr>
+          <w:rFonts w:ascii="Verdana" w:hAnsi="Verdana"/>
+          <w:b/>
+          <w:bCs/>
           <w:sz w:val="22"/>
           <w:szCs w:val="22"/>
         </w:rPr>
@@ -555,6 +568,10 @@
     <w:p>
       <w:pPr>
         <w:pStyle w:val="style0"/>
+        <w:numPr>
+          <w:ilvl w:val="0"/>
+          <w:numId w:val="3"/>
+        </w:numPr>
         <w:jc w:val="both"/>
         <w:rPr>
           <w:rFonts w:ascii="Verdana" w:hAnsi="Verdana"/>
@@ -574,6 +591,10 @@
     <w:p>
       <w:pPr>
         <w:pStyle w:val="style0"/>
+        <w:numPr>
+          <w:ilvl w:val="0"/>
+          <w:numId w:val="3"/>
+        </w:numPr>
         <w:jc w:val="both"/>
         <w:rPr>
           <w:rFonts w:ascii="Verdana" w:hAnsi="Verdana"/>
@@ -593,6 +614,10 @@
     <w:p>
       <w:pPr>
         <w:pStyle w:val="style0"/>
+        <w:numPr>
+          <w:ilvl w:val="0"/>
+          <w:numId w:val="3"/>
+        </w:numPr>
         <w:jc w:val="both"/>
         <w:rPr>
           <w:rFonts w:ascii="Verdana" w:hAnsi="Verdana"/>
@@ -612,6 +637,10 @@
     <w:p>
       <w:pPr>
         <w:pStyle w:val="style0"/>
+        <w:numPr>
+          <w:ilvl w:val="0"/>
+          <w:numId w:val="3"/>
+        </w:numPr>
         <w:jc w:val="both"/>
         <w:rPr>
           <w:rFonts w:ascii="Verdana" w:hAnsi="Verdana"/>
@@ -631,6 +660,10 @@
     <w:p>
       <w:pPr>
         <w:pStyle w:val="style0"/>
+        <w:numPr>
+          <w:ilvl w:val="0"/>
+          <w:numId w:val="3"/>
+        </w:numPr>
         <w:jc w:val="both"/>
         <w:rPr>
           <w:rFonts w:ascii="Verdana" w:hAnsi="Verdana"/>
@@ -671,13 +704,17 @@
         <w:jc w:val="both"/>
         <w:rPr>
           <w:rFonts w:ascii="Verdana" w:hAnsi="Verdana"/>
-          <w:sz w:val="22"/>
-          <w:szCs w:val="22"/>
-        </w:rPr>
-      </w:pPr>
-      <w:r>
-        <w:rPr>
-          <w:rFonts w:ascii="Verdana" w:hAnsi="Verdana"/>
+          <w:b/>
+          <w:bCs/>
+          <w:sz w:val="22"/>
+          <w:szCs w:val="22"/>
+        </w:rPr>
+      </w:pPr>
+      <w:r>
+        <w:rPr>
+          <w:rFonts w:ascii="Verdana" w:hAnsi="Verdana"/>
+          <w:b/>
+          <w:bCs/>
           <w:sz w:val="22"/>
           <w:szCs w:val="22"/>
         </w:rPr>
@@ -775,6 +812,7 @@
       <w:pgNumType w:fmt="decimal"/>
       <w:formProt w:val="false"/>
       <w:textDirection w:val="lrTb"/>
+      <w:docGrid w:charSpace="0" w:linePitch="240" w:type="default"/>
     </w:sectPr>
   </w:body>
 </w:document>
@@ -817,6 +855,11 @@
         <w:rPr/>
       </w:r>
     </w:p>
+    <w:p>
+      <w:r>
+        <w:rPr/>
+      </w:r>
+    </w:p>
   </w:comment>
 </w:comments>
 </file>
@@ -1098,6 +1141,143 @@
     </w:lvl>
   </w:abstractNum>
   <w:abstractNum w:abstractNumId="3">
+    <w:lvl w:ilvl="0">
+      <w:start w:val="1"/>
+      <w:numFmt w:val="bullet"/>
+      <w:lvlText w:val=""/>
+      <w:lvlJc w:val="left"/>
+      <w:pPr>
+        <w:tabs>
+          <w:tab w:pos="720" w:val="num"/>
+        </w:tabs>
+        <w:ind w:hanging="360" w:left="720"/>
+      </w:pPr>
+      <w:rPr>
+        <w:rFonts w:ascii="Symbol" w:cs="Symbol" w:hAnsi="Symbol" w:hint="default"/>
+      </w:rPr>
+    </w:lvl>
+    <w:lvl w:ilvl="1">
+      <w:start w:val="1"/>
+      <w:numFmt w:val="bullet"/>
+      <w:lvlText w:val="◦"/>
+      <w:lvlJc w:val="left"/>
+      <w:pPr>
+        <w:tabs>
+          <w:tab w:pos="1080" w:val="num"/>
+        </w:tabs>
+        <w:ind w:hanging="360" w:left="1080"/>
+      </w:pPr>
+      <w:rPr>
+        <w:rFonts w:ascii="OpenSymbol" w:cs="OpenSymbol" w:hAnsi="OpenSymbol" w:hint="default"/>
+      </w:rPr>
+    </w:lvl>
+    <w:lvl w:ilvl="2">
+      <w:start w:val="1"/>
+      <w:numFmt w:val="bullet"/>
+      <w:lvlText w:val="▪"/>
+      <w:lvlJc w:val="left"/>
+      <w:pPr>
+        <w:tabs>
+          <w:tab w:pos="1440" w:val="num"/>
+        </w:tabs>
+        <w:ind w:hanging="360" w:left="1440"/>
+      </w:pPr>
+      <w:rPr>
+        <w:rFonts w:ascii="OpenSymbol" w:cs="OpenSymbol" w:hAnsi="OpenSymbol" w:hint="default"/>
+      </w:rPr>
+    </w:lvl>
+    <w:lvl w:ilvl="3">
+      <w:start w:val="1"/>
+      <w:numFmt w:val="bullet"/>
+      <w:lvlText w:val=""/>
+      <w:lvlJc w:val="left"/>
+      <w:pPr>
+        <w:tabs>
+          <w:tab w:pos="1800" w:val="num"/>
+        </w:tabs>
+        <w:ind w:hanging="360" w:left="1800"/>
+      </w:pPr>
+      <w:rPr>
+        <w:rFonts w:ascii="Symbol" w:cs="Symbol" w:hAnsi="Symbol" w:hint="default"/>
+      </w:rPr>
+    </w:lvl>
+    <w:lvl w:ilvl="4">
+      <w:start w:val="1"/>
+      <w:numFmt w:val="bullet"/>
+      <w:lvlText w:val="◦"/>
+      <w:lvlJc w:val="left"/>
+      <w:pPr>
+        <w:tabs>
+          <w:tab w:pos="2160" w:val="num"/>
+        </w:tabs>
+        <w:ind w:hanging="360" w:left="2160"/>
+      </w:pPr>
+      <w:rPr>
+        <w:rFonts w:ascii="OpenSymbol" w:cs="OpenSymbol" w:hAnsi="OpenSymbol" w:hint="default"/>
+      </w:rPr>
+    </w:lvl>
+    <w:lvl w:ilvl="5">
+      <w:start w:val="1"/>
+      <w:numFmt w:val="bullet"/>
+      <w:lvlText w:val="▪"/>
+      <w:lvlJc w:val="left"/>
+      <w:pPr>
+        <w:tabs>
+          <w:tab w:pos="2520" w:val="num"/>
+        </w:tabs>
+        <w:ind w:hanging="360" w:left="2520"/>
+      </w:pPr>
+      <w:rPr>
+        <w:rFonts w:ascii="OpenSymbol" w:cs="OpenSymbol" w:hAnsi="OpenSymbol" w:hint="default"/>
+      </w:rPr>
+    </w:lvl>
+    <w:lvl w:ilvl="6">
+      <w:start w:val="1"/>
+      <w:numFmt w:val="bullet"/>
+      <w:lvlText w:val=""/>
+      <w:lvlJc w:val="left"/>
+      <w:pPr>
+        <w:tabs>
+          <w:tab w:pos="2880" w:val="num"/>
+        </w:tabs>
+        <w:ind w:hanging="360" w:left="2880"/>
+      </w:pPr>
+      <w:rPr>
+        <w:rFonts w:ascii="Symbol" w:cs="Symbol" w:hAnsi="Symbol" w:hint="default"/>
+      </w:rPr>
+    </w:lvl>
+    <w:lvl w:ilvl="7">
+      <w:start w:val="1"/>
+      <w:numFmt w:val="bullet"/>
+      <w:lvlText w:val="◦"/>
+      <w:lvlJc w:val="left"/>
+      <w:pPr>
+        <w:tabs>
+          <w:tab w:pos="3240" w:val="num"/>
+        </w:tabs>
+        <w:ind w:hanging="360" w:left="3240"/>
+      </w:pPr>
+      <w:rPr>
+        <w:rFonts w:ascii="OpenSymbol" w:cs="OpenSymbol" w:hAnsi="OpenSymbol" w:hint="default"/>
+      </w:rPr>
+    </w:lvl>
+    <w:lvl w:ilvl="8">
+      <w:start w:val="1"/>
+      <w:numFmt w:val="bullet"/>
+      <w:lvlText w:val="▪"/>
+      <w:lvlJc w:val="left"/>
+      <w:pPr>
+        <w:tabs>
+          <w:tab w:pos="3600" w:val="num"/>
+        </w:tabs>
+        <w:ind w:hanging="360" w:left="3600"/>
+      </w:pPr>
+      <w:rPr>
+        <w:rFonts w:ascii="OpenSymbol" w:cs="OpenSymbol" w:hAnsi="OpenSymbol" w:hint="default"/>
+      </w:rPr>
+    </w:lvl>
+  </w:abstractNum>
+  <w:abstractNum w:abstractNumId="4">
     <w:lvl w:ilvl="0">
       <w:start w:val="1"/>
       <w:numFmt w:val="none"/>
@@ -1224,6 +1404,9 @@
   </w:num>
   <w:num w:numId="3">
     <w:abstractNumId w:val="3"/>
+  </w:num>
+  <w:num w:numId="4">
+    <w:abstractNumId w:val="4"/>
   </w:num>
 </w:numbering>
 </file>
@@ -1239,7 +1422,7 @@
     </w:pPr>
     <w:rPr>
       <w:rFonts w:ascii="Times New Roman" w:cs="Mangal" w:eastAsia="SimSun" w:hAnsi="Times New Roman"/>
-      <w:color w:val="auto"/>
+      <w:color w:val="00000A"/>
       <w:sz w:val="24"/>
       <w:szCs w:val="24"/>
       <w:lang w:bidi="hi-IN" w:eastAsia="zh-CN" w:val="en-US"/>
@@ -1261,10 +1444,24 @@
       <w:lang w:bidi="zxx-" w:eastAsia="zxx-" w:val="zxx-"/>
     </w:rPr>
   </w:style>
-  <w:style w:styleId="style17" w:type="paragraph">
+  <w:style w:styleId="style17" w:type="character">
+    <w:name w:val="ListLabel 2"/>
+    <w:next w:val="style17"/>
+    <w:rPr>
+      <w:rFonts w:cs="Symbol"/>
+    </w:rPr>
+  </w:style>
+  <w:style w:styleId="style18" w:type="character">
+    <w:name w:val="Bullets"/>
+    <w:next w:val="style18"/>
+    <w:rPr>
+      <w:rFonts w:ascii="OpenSymbol" w:cs="OpenSymbol" w:eastAsia="OpenSymbol" w:hAnsi="OpenSymbol"/>
+    </w:rPr>
+  </w:style>
+  <w:style w:styleId="style19" w:type="paragraph">
     <w:name w:val="Heading"/>
     <w:basedOn w:val="style0"/>
-    <w:next w:val="style18"/>
+    <w:next w:val="style20"/>
     <w:pPr>
       <w:keepNext/>
       <w:spacing w:after="120" w:before="240"/>
@@ -1276,29 +1473,29 @@
       <w:szCs w:val="28"/>
     </w:rPr>
   </w:style>
-  <w:style w:styleId="style18" w:type="paragraph">
+  <w:style w:styleId="style20" w:type="paragraph">
     <w:name w:val="Text Body"/>
     <w:basedOn w:val="style0"/>
-    <w:next w:val="style18"/>
+    <w:next w:val="style20"/>
     <w:pPr>
       <w:spacing w:after="120" w:before="0"/>
       <w:contextualSpacing w:val="false"/>
     </w:pPr>
     <w:rPr/>
   </w:style>
-  <w:style w:styleId="style19" w:type="paragraph">
+  <w:style w:styleId="style21" w:type="paragraph">
     <w:name w:val="List"/>
-    <w:basedOn w:val="style18"/>
-    <w:next w:val="style19"/>
+    <w:basedOn w:val="style20"/>
+    <w:next w:val="style21"/>
     <w:pPr/>
     <w:rPr>
       <w:rFonts w:cs="Mangal"/>
     </w:rPr>
   </w:style>
-  <w:style w:styleId="style20" w:type="paragraph">
+  <w:style w:styleId="style22" w:type="paragraph">
     <w:name w:val="Caption"/>
     <w:basedOn w:val="style0"/>
-    <w:next w:val="style20"/>
+    <w:next w:val="style22"/>
     <w:pPr>
       <w:suppressLineNumbers/>
       <w:spacing w:after="120" w:before="120"/>
@@ -1312,10 +1509,10 @@
       <w:szCs w:val="24"/>
     </w:rPr>
   </w:style>
-  <w:style w:styleId="style21" w:type="paragraph">
+  <w:style w:styleId="style23" w:type="paragraph">
     <w:name w:val="Index"/>
     <w:basedOn w:val="style0"/>
-    <w:next w:val="style21"/>
+    <w:next w:val="style23"/>
     <w:pPr>
       <w:suppressLineNumbers/>
     </w:pPr>

</xml_diff>